<commit_message>
ClassifiedLandsat5 + OD Salinity start
TIFs classified and salinity model start for OD
</commit_message>
<xml_diff>
--- a/supplementary/1_SupervisedLandUseClassificationAccuracy.docx
+++ b/supplementary/1_SupervisedLandUseClassificationAccuracy.docx
@@ -25,6 +25,32 @@
           <w:szCs w:val="21"/>
           <w14:ligatures w14:val="none"/>
         </w:rPr>
+        <w:t xml:space="preserve">Landsat 8 </w:t>
+      </w:r>
+    </w:p>
+    <w:p>
+      <w:pPr>
+        <w:spacing w:after="0" w:line="240" w:lineRule="auto"/>
+        <w:rPr>
+          <w:rFonts w:ascii="Courier New" w:eastAsia="Times New Roman" w:hAnsi="Courier New" w:cs="Courier New"/>
+          <w:b/>
+          <w:bCs/>
+          <w:kern w:val="0"/>
+          <w:sz w:val="21"/>
+          <w:szCs w:val="21"/>
+          <w14:ligatures w14:val="none"/>
+        </w:rPr>
+      </w:pPr>
+      <w:r>
+        <w:rPr>
+          <w:rFonts w:ascii="Courier New" w:eastAsia="Times New Roman" w:hAnsi="Courier New" w:cs="Courier New"/>
+          <w:b/>
+          <w:bCs/>
+          <w:kern w:val="0"/>
+          <w:sz w:val="21"/>
+          <w:szCs w:val="21"/>
+          <w14:ligatures w14:val="none"/>
+        </w:rPr>
         <w:t>Hyperparameter tuning for Random Forest Classifier</w:t>
       </w:r>
     </w:p>
@@ -76,6 +102,7 @@
       <w:r>
         <w:rPr>
           <w:rFonts w:ascii="Courier New" w:eastAsia="Times New Roman" w:hAnsi="Courier New" w:cs="Courier New"/>
+          <w:noProof/>
           <w:kern w:val="0"/>
           <w:sz w:val="21"/>
           <w:szCs w:val="21"/>
@@ -171,7 +198,29 @@
           <w:szCs w:val="21"/>
           <w14:ligatures w14:val="none"/>
         </w:rPr>
-        <w:t>[68,1,0],[5,49,1],[3,1,40]]</w:t>
+        <w:t>[68,1,0</w:t>
+      </w:r>
+      <w:proofErr w:type="gramStart"/>
+      <w:r>
+        <w:rPr>
+          <w:rFonts w:ascii="Courier New" w:eastAsia="Times New Roman" w:hAnsi="Courier New" w:cs="Courier New"/>
+          <w:kern w:val="0"/>
+          <w:sz w:val="21"/>
+          <w:szCs w:val="21"/>
+          <w14:ligatures w14:val="none"/>
+        </w:rPr>
+        <w:t>],[</w:t>
+      </w:r>
+      <w:proofErr w:type="gramEnd"/>
+      <w:r>
+        <w:rPr>
+          <w:rFonts w:ascii="Courier New" w:eastAsia="Times New Roman" w:hAnsi="Courier New" w:cs="Courier New"/>
+          <w:kern w:val="0"/>
+          <w:sz w:val="21"/>
+          <w:szCs w:val="21"/>
+          <w14:ligatures w14:val="none"/>
+        </w:rPr>
+        <w:t>5,49,1],[3,1,40]]</w:t>
       </w:r>
     </w:p>
     <w:p>
@@ -330,6 +379,7 @@
           <w14:ligatures w14:val="none"/>
         </w:rPr>
       </w:pPr>
+      <w:proofErr w:type="gramStart"/>
       <w:r>
         <w:rPr>
           <w:rFonts w:ascii="Courier New" w:eastAsia="Times New Roman" w:hAnsi="Courier New" w:cs="Courier New"/>
@@ -348,7 +398,18 @@
           <w:szCs w:val="24"/>
           <w14:ligatures w14:val="none"/>
         </w:rPr>
-        <w:t>roducers Accuracy:</w:t>
+        <w:t>roducers</w:t>
+      </w:r>
+      <w:proofErr w:type="gramEnd"/>
+      <w:r>
+        <w:rPr>
+          <w:rFonts w:ascii="Courier New" w:eastAsia="Times New Roman" w:hAnsi="Courier New" w:cs="Courier New"/>
+          <w:kern w:val="0"/>
+          <w:sz w:val="24"/>
+          <w:szCs w:val="24"/>
+          <w14:ligatures w14:val="none"/>
+        </w:rPr>
+        <w:t xml:space="preserve"> Accuracy:</w:t>
       </w:r>
     </w:p>
     <w:p>
@@ -640,7 +701,728 @@
         <w:t>0.8994066735615917</w:t>
       </w:r>
     </w:p>
+    <w:p>
+      <w:r>
+        <w:br w:type="page"/>
+      </w:r>
+    </w:p>
+    <w:p>
+      <w:pPr>
+        <w:spacing w:after="0" w:line="240" w:lineRule="auto"/>
+        <w:rPr>
+          <w:rFonts w:ascii="Courier New" w:eastAsia="Times New Roman" w:hAnsi="Courier New" w:cs="Courier New"/>
+          <w:b/>
+          <w:bCs/>
+          <w:kern w:val="0"/>
+          <w:sz w:val="21"/>
+          <w:szCs w:val="21"/>
+          <w14:ligatures w14:val="none"/>
+        </w:rPr>
+      </w:pPr>
+      <w:r>
+        <w:rPr>
+          <w:rFonts w:ascii="Courier New" w:eastAsia="Times New Roman" w:hAnsi="Courier New" w:cs="Courier New"/>
+          <w:b/>
+          <w:bCs/>
+          <w:kern w:val="0"/>
+          <w:sz w:val="21"/>
+          <w:szCs w:val="21"/>
+          <w14:ligatures w14:val="none"/>
+        </w:rPr>
+        <w:lastRenderedPageBreak/>
+        <w:t xml:space="preserve">Landsat 5 </w:t>
+      </w:r>
+    </w:p>
+    <w:p>
+      <w:pPr>
+        <w:spacing w:after="0" w:line="240" w:lineRule="auto"/>
+        <w:rPr>
+          <w:rFonts w:ascii="Courier New" w:eastAsia="Times New Roman" w:hAnsi="Courier New" w:cs="Courier New"/>
+          <w:b/>
+          <w:bCs/>
+          <w:kern w:val="0"/>
+          <w:sz w:val="21"/>
+          <w:szCs w:val="21"/>
+          <w14:ligatures w14:val="none"/>
+        </w:rPr>
+      </w:pPr>
+      <w:r>
+        <w:rPr>
+          <w:rFonts w:ascii="Courier New" w:eastAsia="Times New Roman" w:hAnsi="Courier New" w:cs="Courier New"/>
+          <w:b/>
+          <w:bCs/>
+          <w:kern w:val="0"/>
+          <w:sz w:val="21"/>
+          <w:szCs w:val="21"/>
+          <w14:ligatures w14:val="none"/>
+        </w:rPr>
+        <w:t>Hyperparameter tuning for Random Forest Classifier</w:t>
+      </w:r>
+    </w:p>
+    <w:p>
+      <w:pPr>
+        <w:spacing w:after="0" w:line="240" w:lineRule="auto"/>
+        <w:rPr>
+          <w:rFonts w:ascii="Courier New" w:eastAsia="Times New Roman" w:hAnsi="Courier New" w:cs="Courier New"/>
+          <w:kern w:val="0"/>
+          <w:sz w:val="21"/>
+          <w:szCs w:val="21"/>
+          <w14:ligatures w14:val="none"/>
+        </w:rPr>
+      </w:pPr>
+      <w:r>
+        <w:rPr>
+          <w:rFonts w:ascii="Courier New" w:eastAsia="Times New Roman" w:hAnsi="Courier New" w:cs="Courier New"/>
+          <w:kern w:val="0"/>
+          <w:sz w:val="21"/>
+          <w:szCs w:val="21"/>
+          <w14:ligatures w14:val="none"/>
+        </w:rPr>
+        <w:t xml:space="preserve">Selected </w:t>
+      </w:r>
+      <w:r>
+        <w:rPr>
+          <w:rFonts w:ascii="Courier New" w:eastAsia="Times New Roman" w:hAnsi="Courier New" w:cs="Courier New"/>
+          <w:kern w:val="0"/>
+          <w:sz w:val="21"/>
+          <w:szCs w:val="21"/>
+          <w14:ligatures w14:val="none"/>
+        </w:rPr>
+        <w:t>40</w:t>
+      </w:r>
+      <w:r>
+        <w:rPr>
+          <w:rFonts w:ascii="Courier New" w:eastAsia="Times New Roman" w:hAnsi="Courier New" w:cs="Courier New"/>
+          <w:kern w:val="0"/>
+          <w:sz w:val="21"/>
+          <w:szCs w:val="21"/>
+          <w14:ligatures w14:val="none"/>
+        </w:rPr>
+        <w:t xml:space="preserve"> trees</w:t>
+      </w:r>
+    </w:p>
+    <w:p>
+      <w:pPr>
+        <w:spacing w:after="0" w:line="240" w:lineRule="auto"/>
+        <w:rPr>
+          <w:rFonts w:ascii="Courier New" w:eastAsia="Times New Roman" w:hAnsi="Courier New" w:cs="Courier New"/>
+          <w:kern w:val="0"/>
+          <w:sz w:val="21"/>
+          <w:szCs w:val="21"/>
+          <w14:ligatures w14:val="none"/>
+        </w:rPr>
+      </w:pPr>
+    </w:p>
+    <w:p>
+      <w:pPr>
+        <w:spacing w:after="0" w:line="240" w:lineRule="auto"/>
+        <w:rPr>
+          <w:rFonts w:ascii="Courier New" w:eastAsia="Times New Roman" w:hAnsi="Courier New" w:cs="Courier New"/>
+          <w:kern w:val="0"/>
+          <w:sz w:val="21"/>
+          <w:szCs w:val="21"/>
+          <w14:ligatures w14:val="none"/>
+        </w:rPr>
+      </w:pPr>
+      <w:r>
+        <w:rPr>
+          <w:rFonts w:ascii="Courier New" w:eastAsia="Times New Roman" w:hAnsi="Courier New" w:cs="Courier New"/>
+          <w:kern w:val="0"/>
+          <w:sz w:val="21"/>
+          <w:szCs w:val="21"/>
+          <w14:ligatures w14:val="none"/>
+        </w:rPr>
+        <w:drawing>
+          <wp:inline distT="0" distB="0" distL="0" distR="0" wp14:anchorId="5B7A3F27" wp14:editId="21DB9AFB">
+            <wp:extent cx="6212776" cy="2581275"/>
+            <wp:effectExtent l="0" t="0" r="0" b="0"/>
+            <wp:docPr id="1775028058" name="Picture 1" descr="A graph with numbers and dots&#10;&#10;AI-generated content may be incorrect."/>
+            <wp:cNvGraphicFramePr>
+              <a:graphicFrameLocks xmlns:a="http://schemas.openxmlformats.org/drawingml/2006/main" noChangeAspect="1"/>
+            </wp:cNvGraphicFramePr>
+            <a:graphic xmlns:a="http://schemas.openxmlformats.org/drawingml/2006/main">
+              <a:graphicData uri="http://schemas.openxmlformats.org/drawingml/2006/picture">
+                <pic:pic xmlns:pic="http://schemas.openxmlformats.org/drawingml/2006/picture">
+                  <pic:nvPicPr>
+                    <pic:cNvPr id="1775028058" name="Picture 1" descr="A graph with numbers and dots&#10;&#10;AI-generated content may be incorrect."/>
+                    <pic:cNvPicPr/>
+                  </pic:nvPicPr>
+                  <pic:blipFill>
+                    <a:blip r:embed="rId5"/>
+                    <a:stretch>
+                      <a:fillRect/>
+                    </a:stretch>
+                  </pic:blipFill>
+                  <pic:spPr>
+                    <a:xfrm>
+                      <a:off x="0" y="0"/>
+                      <a:ext cx="6218707" cy="2583739"/>
+                    </a:xfrm>
+                    <a:prstGeom prst="rect">
+                      <a:avLst/>
+                    </a:prstGeom>
+                  </pic:spPr>
+                </pic:pic>
+              </a:graphicData>
+            </a:graphic>
+          </wp:inline>
+        </w:drawing>
+      </w:r>
+    </w:p>
     <w:p/>
+    <w:p>
+      <w:pPr>
+        <w:spacing w:after="0" w:line="240" w:lineRule="auto"/>
+        <w:rPr>
+          <w:rFonts w:ascii="Courier New" w:eastAsia="Times New Roman" w:hAnsi="Courier New" w:cs="Courier New"/>
+          <w:color w:val="777777"/>
+          <w:kern w:val="0"/>
+          <w:sz w:val="24"/>
+          <w:szCs w:val="24"/>
+          <w14:ligatures w14:val="none"/>
+        </w:rPr>
+      </w:pPr>
+      <w:r>
+        <w:rPr>
+          <w:rFonts w:ascii="Courier New" w:eastAsia="Times New Roman" w:hAnsi="Courier New" w:cs="Courier New"/>
+          <w:color w:val="777777"/>
+          <w:kern w:val="0"/>
+          <w:sz w:val="24"/>
+          <w:szCs w:val="24"/>
+          <w14:ligatures w14:val="none"/>
+        </w:rPr>
+        <w:t>Confusion matrix:</w:t>
+      </w:r>
+    </w:p>
+    <w:p>
+      <w:pPr>
+        <w:spacing w:after="0" w:line="240" w:lineRule="auto"/>
+        <w:rPr>
+          <w:rFonts w:ascii="Courier New" w:eastAsia="Times New Roman" w:hAnsi="Courier New" w:cs="Courier New"/>
+          <w:color w:val="777777"/>
+          <w:kern w:val="0"/>
+          <w:sz w:val="24"/>
+          <w:szCs w:val="24"/>
+          <w14:ligatures w14:val="none"/>
+        </w:rPr>
+      </w:pPr>
+      <w:r>
+        <w:rPr>
+          <w:rFonts w:ascii="Courier New" w:eastAsia="Times New Roman" w:hAnsi="Courier New" w:cs="Courier New"/>
+          <w:color w:val="777777"/>
+          <w:kern w:val="0"/>
+          <w:sz w:val="24"/>
+          <w:szCs w:val="24"/>
+          <w14:ligatures w14:val="none"/>
+        </w:rPr>
+        <w:t>[[72,0,0</w:t>
+      </w:r>
+      <w:proofErr w:type="gramStart"/>
+      <w:r>
+        <w:rPr>
+          <w:rFonts w:ascii="Courier New" w:eastAsia="Times New Roman" w:hAnsi="Courier New" w:cs="Courier New"/>
+          <w:color w:val="777777"/>
+          <w:kern w:val="0"/>
+          <w:sz w:val="24"/>
+          <w:szCs w:val="24"/>
+          <w14:ligatures w14:val="none"/>
+        </w:rPr>
+        <w:t>],[</w:t>
+      </w:r>
+      <w:proofErr w:type="gramEnd"/>
+      <w:r>
+        <w:rPr>
+          <w:rFonts w:ascii="Courier New" w:eastAsia="Times New Roman" w:hAnsi="Courier New" w:cs="Courier New"/>
+          <w:color w:val="777777"/>
+          <w:kern w:val="0"/>
+          <w:sz w:val="24"/>
+          <w:szCs w:val="24"/>
+          <w14:ligatures w14:val="none"/>
+        </w:rPr>
+        <w:t>4,29,5],[0,1,48]]</w:t>
+      </w:r>
+    </w:p>
+    <w:p>
+      <w:pPr>
+        <w:spacing w:after="0" w:line="240" w:lineRule="auto"/>
+        <w:rPr>
+          <w:rFonts w:ascii="Courier New" w:eastAsia="Times New Roman" w:hAnsi="Courier New" w:cs="Courier New"/>
+          <w:color w:val="777777"/>
+          <w:kern w:val="0"/>
+          <w:sz w:val="24"/>
+          <w:szCs w:val="24"/>
+          <w14:ligatures w14:val="none"/>
+        </w:rPr>
+      </w:pPr>
+      <w:r>
+        <w:rPr>
+          <w:rFonts w:ascii="Courier New" w:eastAsia="Times New Roman" w:hAnsi="Courier New" w:cs="Courier New"/>
+          <w:color w:val="777777"/>
+          <w:kern w:val="0"/>
+          <w:sz w:val="24"/>
+          <w:szCs w:val="24"/>
+          <w14:ligatures w14:val="none"/>
+        </w:rPr>
+        <w:t>0: [72,0,0]</w:t>
+      </w:r>
+    </w:p>
+    <w:p>
+      <w:pPr>
+        <w:spacing w:after="0" w:line="240" w:lineRule="auto"/>
+        <w:rPr>
+          <w:rFonts w:ascii="Courier New" w:eastAsia="Times New Roman" w:hAnsi="Courier New" w:cs="Courier New"/>
+          <w:color w:val="777777"/>
+          <w:kern w:val="0"/>
+          <w:sz w:val="24"/>
+          <w:szCs w:val="24"/>
+          <w14:ligatures w14:val="none"/>
+        </w:rPr>
+      </w:pPr>
+      <w:r>
+        <w:rPr>
+          <w:rFonts w:ascii="Courier New" w:eastAsia="Times New Roman" w:hAnsi="Courier New" w:cs="Courier New"/>
+          <w:color w:val="777777"/>
+          <w:kern w:val="0"/>
+          <w:sz w:val="24"/>
+          <w:szCs w:val="24"/>
+          <w14:ligatures w14:val="none"/>
+        </w:rPr>
+        <w:t>1: [4,29,5]</w:t>
+      </w:r>
+    </w:p>
+    <w:p>
+      <w:pPr>
+        <w:spacing w:after="0" w:line="240" w:lineRule="auto"/>
+        <w:rPr>
+          <w:rFonts w:ascii="Courier New" w:eastAsia="Times New Roman" w:hAnsi="Courier New" w:cs="Courier New"/>
+          <w:color w:val="777777"/>
+          <w:kern w:val="0"/>
+          <w:sz w:val="24"/>
+          <w:szCs w:val="24"/>
+          <w14:ligatures w14:val="none"/>
+        </w:rPr>
+      </w:pPr>
+      <w:r>
+        <w:rPr>
+          <w:rFonts w:ascii="Courier New" w:eastAsia="Times New Roman" w:hAnsi="Courier New" w:cs="Courier New"/>
+          <w:color w:val="777777"/>
+          <w:kern w:val="0"/>
+          <w:sz w:val="24"/>
+          <w:szCs w:val="24"/>
+          <w14:ligatures w14:val="none"/>
+        </w:rPr>
+        <w:t>2: [0,1,48]</w:t>
+      </w:r>
+    </w:p>
+    <w:p>
+      <w:pPr>
+        <w:spacing w:after="0" w:line="240" w:lineRule="auto"/>
+        <w:rPr>
+          <w:rFonts w:ascii="Courier New" w:eastAsia="Times New Roman" w:hAnsi="Courier New" w:cs="Courier New"/>
+          <w:color w:val="777777"/>
+          <w:kern w:val="0"/>
+          <w:sz w:val="24"/>
+          <w:szCs w:val="24"/>
+          <w14:ligatures w14:val="none"/>
+        </w:rPr>
+      </w:pPr>
+    </w:p>
+    <w:p>
+      <w:pPr>
+        <w:spacing w:after="0" w:line="240" w:lineRule="auto"/>
+        <w:rPr>
+          <w:rFonts w:ascii="Courier New" w:eastAsia="Times New Roman" w:hAnsi="Courier New" w:cs="Courier New"/>
+          <w:color w:val="777777"/>
+          <w:kern w:val="0"/>
+          <w:sz w:val="24"/>
+          <w:szCs w:val="24"/>
+          <w14:ligatures w14:val="none"/>
+        </w:rPr>
+      </w:pPr>
+      <w:r>
+        <w:rPr>
+          <w:rFonts w:ascii="Courier New" w:eastAsia="Times New Roman" w:hAnsi="Courier New" w:cs="Courier New"/>
+          <w:color w:val="777777"/>
+          <w:kern w:val="0"/>
+          <w:sz w:val="24"/>
+          <w:szCs w:val="24"/>
+          <w14:ligatures w14:val="none"/>
+        </w:rPr>
+        <w:t>Overall Accuracy:</w:t>
+      </w:r>
+    </w:p>
+    <w:p>
+      <w:pPr>
+        <w:spacing w:after="0" w:line="240" w:lineRule="auto"/>
+        <w:rPr>
+          <w:rFonts w:ascii="Courier New" w:eastAsia="Times New Roman" w:hAnsi="Courier New" w:cs="Courier New"/>
+          <w:color w:val="777777"/>
+          <w:kern w:val="0"/>
+          <w:sz w:val="24"/>
+          <w:szCs w:val="24"/>
+          <w14:ligatures w14:val="none"/>
+        </w:rPr>
+      </w:pPr>
+      <w:r>
+        <w:rPr>
+          <w:rFonts w:ascii="Courier New" w:eastAsia="Times New Roman" w:hAnsi="Courier New" w:cs="Courier New"/>
+          <w:color w:val="777777"/>
+          <w:kern w:val="0"/>
+          <w:sz w:val="24"/>
+          <w:szCs w:val="24"/>
+          <w14:ligatures w14:val="none"/>
+        </w:rPr>
+        <w:t>0.9371069182389937</w:t>
+      </w:r>
+    </w:p>
+    <w:p>
+      <w:pPr>
+        <w:spacing w:after="0" w:line="240" w:lineRule="auto"/>
+        <w:rPr>
+          <w:rFonts w:ascii="Courier New" w:eastAsia="Times New Roman" w:hAnsi="Courier New" w:cs="Courier New"/>
+          <w:color w:val="777777"/>
+          <w:kern w:val="0"/>
+          <w:sz w:val="24"/>
+          <w:szCs w:val="24"/>
+          <w14:ligatures w14:val="none"/>
+        </w:rPr>
+      </w:pPr>
+    </w:p>
+    <w:p>
+      <w:pPr>
+        <w:spacing w:after="0" w:line="240" w:lineRule="auto"/>
+        <w:rPr>
+          <w:rFonts w:ascii="Courier New" w:eastAsia="Times New Roman" w:hAnsi="Courier New" w:cs="Courier New"/>
+          <w:color w:val="777777"/>
+          <w:kern w:val="0"/>
+          <w:sz w:val="24"/>
+          <w:szCs w:val="24"/>
+          <w14:ligatures w14:val="none"/>
+        </w:rPr>
+      </w:pPr>
+      <w:proofErr w:type="gramStart"/>
+      <w:r>
+        <w:rPr>
+          <w:rFonts w:ascii="Courier New" w:eastAsia="Times New Roman" w:hAnsi="Courier New" w:cs="Courier New"/>
+          <w:color w:val="777777"/>
+          <w:kern w:val="0"/>
+          <w:sz w:val="24"/>
+          <w:szCs w:val="24"/>
+          <w14:ligatures w14:val="none"/>
+        </w:rPr>
+        <w:t>Producers</w:t>
+      </w:r>
+      <w:proofErr w:type="gramEnd"/>
+      <w:r>
+        <w:rPr>
+          <w:rFonts w:ascii="Courier New" w:eastAsia="Times New Roman" w:hAnsi="Courier New" w:cs="Courier New"/>
+          <w:color w:val="777777"/>
+          <w:kern w:val="0"/>
+          <w:sz w:val="24"/>
+          <w:szCs w:val="24"/>
+          <w14:ligatures w14:val="none"/>
+        </w:rPr>
+        <w:t xml:space="preserve"> Accuracy:</w:t>
+      </w:r>
+    </w:p>
+    <w:p>
+      <w:pPr>
+        <w:spacing w:after="0" w:line="240" w:lineRule="auto"/>
+        <w:rPr>
+          <w:rFonts w:ascii="Courier New" w:eastAsia="Times New Roman" w:hAnsi="Courier New" w:cs="Courier New"/>
+          <w:color w:val="777777"/>
+          <w:kern w:val="0"/>
+          <w:sz w:val="24"/>
+          <w:szCs w:val="24"/>
+          <w14:ligatures w14:val="none"/>
+        </w:rPr>
+      </w:pPr>
+      <w:r>
+        <w:rPr>
+          <w:rFonts w:ascii="Courier New" w:eastAsia="Times New Roman" w:hAnsi="Courier New" w:cs="Courier New"/>
+          <w:color w:val="777777"/>
+          <w:kern w:val="0"/>
+          <w:sz w:val="24"/>
+          <w:szCs w:val="24"/>
+          <w14:ligatures w14:val="none"/>
+        </w:rPr>
+        <w:t>[[1</w:t>
+      </w:r>
+      <w:proofErr w:type="gramStart"/>
+      <w:r>
+        <w:rPr>
+          <w:rFonts w:ascii="Courier New" w:eastAsia="Times New Roman" w:hAnsi="Courier New" w:cs="Courier New"/>
+          <w:color w:val="777777"/>
+          <w:kern w:val="0"/>
+          <w:sz w:val="24"/>
+          <w:szCs w:val="24"/>
+          <w14:ligatures w14:val="none"/>
+        </w:rPr>
+        <w:t>],[</w:t>
+      </w:r>
+      <w:proofErr w:type="gramEnd"/>
+      <w:r>
+        <w:rPr>
+          <w:rFonts w:ascii="Courier New" w:eastAsia="Times New Roman" w:hAnsi="Courier New" w:cs="Courier New"/>
+          <w:color w:val="777777"/>
+          <w:kern w:val="0"/>
+          <w:sz w:val="24"/>
+          <w:szCs w:val="24"/>
+          <w14:ligatures w14:val="none"/>
+        </w:rPr>
+        <w:t>0.7631578947368421],[0.9795918367346939]]</w:t>
+      </w:r>
+    </w:p>
+    <w:p>
+      <w:pPr>
+        <w:spacing w:after="0" w:line="240" w:lineRule="auto"/>
+        <w:rPr>
+          <w:rFonts w:ascii="Courier New" w:eastAsia="Times New Roman" w:hAnsi="Courier New" w:cs="Courier New"/>
+          <w:color w:val="777777"/>
+          <w:kern w:val="0"/>
+          <w:sz w:val="24"/>
+          <w:szCs w:val="24"/>
+          <w14:ligatures w14:val="none"/>
+        </w:rPr>
+      </w:pPr>
+      <w:r>
+        <w:rPr>
+          <w:rFonts w:ascii="Courier New" w:eastAsia="Times New Roman" w:hAnsi="Courier New" w:cs="Courier New"/>
+          <w:color w:val="777777"/>
+          <w:kern w:val="0"/>
+          <w:sz w:val="24"/>
+          <w:szCs w:val="24"/>
+          <w14:ligatures w14:val="none"/>
+        </w:rPr>
+        <w:t>0: [1]</w:t>
+      </w:r>
+    </w:p>
+    <w:p>
+      <w:pPr>
+        <w:spacing w:after="0" w:line="240" w:lineRule="auto"/>
+        <w:rPr>
+          <w:rFonts w:ascii="Courier New" w:eastAsia="Times New Roman" w:hAnsi="Courier New" w:cs="Courier New"/>
+          <w:color w:val="777777"/>
+          <w:kern w:val="0"/>
+          <w:sz w:val="24"/>
+          <w:szCs w:val="24"/>
+          <w14:ligatures w14:val="none"/>
+        </w:rPr>
+      </w:pPr>
+      <w:r>
+        <w:rPr>
+          <w:rFonts w:ascii="Courier New" w:eastAsia="Times New Roman" w:hAnsi="Courier New" w:cs="Courier New"/>
+          <w:color w:val="777777"/>
+          <w:kern w:val="0"/>
+          <w:sz w:val="24"/>
+          <w:szCs w:val="24"/>
+          <w14:ligatures w14:val="none"/>
+        </w:rPr>
+        <w:t>1: [0.7631578947368421]</w:t>
+      </w:r>
+    </w:p>
+    <w:p>
+      <w:pPr>
+        <w:spacing w:after="0" w:line="240" w:lineRule="auto"/>
+        <w:rPr>
+          <w:rFonts w:ascii="Courier New" w:eastAsia="Times New Roman" w:hAnsi="Courier New" w:cs="Courier New"/>
+          <w:color w:val="777777"/>
+          <w:kern w:val="0"/>
+          <w:sz w:val="24"/>
+          <w:szCs w:val="24"/>
+          <w14:ligatures w14:val="none"/>
+        </w:rPr>
+      </w:pPr>
+      <w:r>
+        <w:rPr>
+          <w:rFonts w:ascii="Courier New" w:eastAsia="Times New Roman" w:hAnsi="Courier New" w:cs="Courier New"/>
+          <w:color w:val="777777"/>
+          <w:kern w:val="0"/>
+          <w:sz w:val="24"/>
+          <w:szCs w:val="24"/>
+          <w14:ligatures w14:val="none"/>
+        </w:rPr>
+        <w:t>2: [0.9795918367346939]</w:t>
+      </w:r>
+    </w:p>
+    <w:p>
+      <w:pPr>
+        <w:spacing w:after="0" w:line="240" w:lineRule="auto"/>
+        <w:rPr>
+          <w:rFonts w:ascii="Courier New" w:eastAsia="Times New Roman" w:hAnsi="Courier New" w:cs="Courier New"/>
+          <w:color w:val="777777"/>
+          <w:kern w:val="0"/>
+          <w:sz w:val="24"/>
+          <w:szCs w:val="24"/>
+          <w14:ligatures w14:val="none"/>
+        </w:rPr>
+      </w:pPr>
+    </w:p>
+    <w:p>
+      <w:pPr>
+        <w:spacing w:after="0" w:line="240" w:lineRule="auto"/>
+        <w:rPr>
+          <w:rFonts w:ascii="Courier New" w:eastAsia="Times New Roman" w:hAnsi="Courier New" w:cs="Courier New"/>
+          <w:color w:val="777777"/>
+          <w:kern w:val="0"/>
+          <w:sz w:val="24"/>
+          <w:szCs w:val="24"/>
+          <w14:ligatures w14:val="none"/>
+        </w:rPr>
+      </w:pPr>
+      <w:r>
+        <w:rPr>
+          <w:rFonts w:ascii="Courier New" w:eastAsia="Times New Roman" w:hAnsi="Courier New" w:cs="Courier New"/>
+          <w:color w:val="777777"/>
+          <w:kern w:val="0"/>
+          <w:sz w:val="24"/>
+          <w:szCs w:val="24"/>
+          <w14:ligatures w14:val="none"/>
+        </w:rPr>
+        <w:t>Consumers Accuracy:</w:t>
+      </w:r>
+    </w:p>
+    <w:p>
+      <w:pPr>
+        <w:spacing w:after="0" w:line="240" w:lineRule="auto"/>
+        <w:rPr>
+          <w:rFonts w:ascii="Courier New" w:eastAsia="Times New Roman" w:hAnsi="Courier New" w:cs="Courier New"/>
+          <w:color w:val="777777"/>
+          <w:kern w:val="0"/>
+          <w:sz w:val="24"/>
+          <w:szCs w:val="24"/>
+          <w14:ligatures w14:val="none"/>
+        </w:rPr>
+      </w:pPr>
+      <w:r>
+        <w:rPr>
+          <w:rFonts w:ascii="Courier New" w:eastAsia="Times New Roman" w:hAnsi="Courier New" w:cs="Courier New"/>
+          <w:color w:val="777777"/>
+          <w:kern w:val="0"/>
+          <w:sz w:val="24"/>
+          <w:szCs w:val="24"/>
+          <w14:ligatures w14:val="none"/>
+        </w:rPr>
+        <w:t>0: 0.9473684210526315</w:t>
+      </w:r>
+    </w:p>
+    <w:p>
+      <w:pPr>
+        <w:spacing w:after="0" w:line="240" w:lineRule="auto"/>
+        <w:rPr>
+          <w:rFonts w:ascii="Courier New" w:eastAsia="Times New Roman" w:hAnsi="Courier New" w:cs="Courier New"/>
+          <w:color w:val="777777"/>
+          <w:kern w:val="0"/>
+          <w:sz w:val="24"/>
+          <w:szCs w:val="24"/>
+          <w14:ligatures w14:val="none"/>
+        </w:rPr>
+      </w:pPr>
+      <w:r>
+        <w:rPr>
+          <w:rFonts w:ascii="Courier New" w:eastAsia="Times New Roman" w:hAnsi="Courier New" w:cs="Courier New"/>
+          <w:color w:val="777777"/>
+          <w:kern w:val="0"/>
+          <w:sz w:val="24"/>
+          <w:szCs w:val="24"/>
+          <w14:ligatures w14:val="none"/>
+        </w:rPr>
+        <w:t>1: 0.9666666666666667</w:t>
+      </w:r>
+    </w:p>
+    <w:p>
+      <w:pPr>
+        <w:spacing w:after="0" w:line="240" w:lineRule="auto"/>
+        <w:rPr>
+          <w:rFonts w:ascii="Courier New" w:eastAsia="Times New Roman" w:hAnsi="Courier New" w:cs="Courier New"/>
+          <w:color w:val="777777"/>
+          <w:kern w:val="0"/>
+          <w:sz w:val="24"/>
+          <w:szCs w:val="24"/>
+          <w14:ligatures w14:val="none"/>
+        </w:rPr>
+      </w:pPr>
+      <w:r>
+        <w:rPr>
+          <w:rFonts w:ascii="Courier New" w:eastAsia="Times New Roman" w:hAnsi="Courier New" w:cs="Courier New"/>
+          <w:color w:val="777777"/>
+          <w:kern w:val="0"/>
+          <w:sz w:val="24"/>
+          <w:szCs w:val="24"/>
+          <w14:ligatures w14:val="none"/>
+        </w:rPr>
+        <w:t>2: 0.9056603773584906</w:t>
+      </w:r>
+    </w:p>
+    <w:p>
+      <w:pPr>
+        <w:spacing w:after="0" w:line="240" w:lineRule="auto"/>
+        <w:rPr>
+          <w:rFonts w:ascii="Courier New" w:eastAsia="Times New Roman" w:hAnsi="Courier New" w:cs="Courier New"/>
+          <w:color w:val="777777"/>
+          <w:kern w:val="0"/>
+          <w:sz w:val="24"/>
+          <w:szCs w:val="24"/>
+          <w14:ligatures w14:val="none"/>
+        </w:rPr>
+      </w:pPr>
+    </w:p>
+    <w:p>
+      <w:pPr>
+        <w:spacing w:after="0" w:line="240" w:lineRule="auto"/>
+        <w:rPr>
+          <w:rFonts w:ascii="Courier New" w:eastAsia="Times New Roman" w:hAnsi="Courier New" w:cs="Courier New"/>
+          <w:color w:val="777777"/>
+          <w:kern w:val="0"/>
+          <w:sz w:val="24"/>
+          <w:szCs w:val="24"/>
+          <w14:ligatures w14:val="none"/>
+        </w:rPr>
+      </w:pPr>
+      <w:r>
+        <w:rPr>
+          <w:rFonts w:ascii="Courier New" w:eastAsia="Times New Roman" w:hAnsi="Courier New" w:cs="Courier New"/>
+          <w:color w:val="777777"/>
+          <w:kern w:val="0"/>
+          <w:sz w:val="24"/>
+          <w:szCs w:val="24"/>
+          <w14:ligatures w14:val="none"/>
+        </w:rPr>
+        <w:t>Kappa:</w:t>
+      </w:r>
+    </w:p>
+    <w:p>
+      <w:pPr>
+        <w:spacing w:after="0" w:line="240" w:lineRule="auto"/>
+        <w:rPr>
+          <w:rFonts w:ascii="Courier New" w:eastAsia="Times New Roman" w:hAnsi="Courier New" w:cs="Courier New"/>
+          <w:color w:val="777777"/>
+          <w:kern w:val="0"/>
+          <w:sz w:val="24"/>
+          <w:szCs w:val="24"/>
+          <w14:ligatures w14:val="none"/>
+        </w:rPr>
+      </w:pPr>
+      <w:r>
+        <w:rPr>
+          <w:rFonts w:ascii="Courier New" w:eastAsia="Times New Roman" w:hAnsi="Courier New" w:cs="Courier New"/>
+          <w:color w:val="777777"/>
+          <w:kern w:val="0"/>
+          <w:sz w:val="24"/>
+          <w:szCs w:val="24"/>
+          <w14:ligatures w14:val="none"/>
+        </w:rPr>
+        <w:t>0.9010701841712295</w:t>
+      </w:r>
+    </w:p>
+    <w:p>
+      <w:pPr>
+        <w:rPr>
+          <w:sz w:val="24"/>
+          <w:szCs w:val="24"/>
+        </w:rPr>
+      </w:pPr>
+    </w:p>
     <w:sectPr>
       <w:pgSz w:w="12240" w:h="15840"/>
       <w:pgMar w:top="1440" w:right="1440" w:bottom="1440" w:left="1440" w:header="720" w:footer="720" w:gutter="0"/>

</xml_diff>